<commit_message>
Work on Interface and implementation of functions. Editing of interfaces report table.
</commit_message>
<xml_diff>
--- a/Codes/Michel/TempleForInterface_Michel.docx
+++ b/Codes/Michel/TempleForInterface_Michel.docx
@@ -1,6 +1,6 @@
 
 <file path=word/document.xml><?xml version="1.0" encoding="utf-8"?>
-<w:document xmlns:wpc="http://schemas.microsoft.com/office/word/2010/wordprocessingCanvas" xmlns:mc="http://schemas.openxmlformats.org/markup-compatibility/2006" xmlns:o="urn:schemas-microsoft-com:office:office" xmlns:r="http://schemas.openxmlformats.org/officeDocument/2006/relationships" xmlns:m="http://schemas.openxmlformats.org/officeDocument/2006/math" xmlns:v="urn:schemas-microsoft-com:vml" xmlns:wp14="http://schemas.microsoft.com/office/word/2010/wordprocessingDrawing" xmlns:wp="http://schemas.openxmlformats.org/drawingml/2006/wordprocessingDrawing" xmlns:w10="urn:schemas-microsoft-com:office:word" xmlns:w="http://schemas.openxmlformats.org/wordprocessingml/2006/main" xmlns:w14="http://schemas.microsoft.com/office/word/2010/wordml" xmlns:w15="http://schemas.microsoft.com/office/word/2012/wordml" xmlns:wpg="http://schemas.microsoft.com/office/word/2010/wordprocessingGroup" xmlns:wpi="http://schemas.microsoft.com/office/word/2010/wordprocessingInk" xmlns:wne="http://schemas.microsoft.com/office/word/2006/wordml" xmlns:wps="http://schemas.microsoft.com/office/word/2010/wordprocessingShape" mc:Ignorable="w14 w15 wp14">
+<w:document xmlns:wpc="http://schemas.microsoft.com/office/word/2010/wordprocessingCanvas" xmlns:cx="http://schemas.microsoft.com/office/drawing/2014/chartex" xmlns:cx1="http://schemas.microsoft.com/office/drawing/2015/9/8/chartex" xmlns:cx2="http://schemas.microsoft.com/office/drawing/2015/10/21/chartex" xmlns:cx3="http://schemas.microsoft.com/office/drawing/2016/5/9/chartex" xmlns:cx4="http://schemas.microsoft.com/office/drawing/2016/5/10/chartex" xmlns:cx5="http://schemas.microsoft.com/office/drawing/2016/5/11/chartex" xmlns:mc="http://schemas.openxmlformats.org/markup-compatibility/2006" xmlns:o="urn:schemas-microsoft-com:office:office" xmlns:r="http://schemas.openxmlformats.org/officeDocument/2006/relationships" xmlns:m="http://schemas.openxmlformats.org/officeDocument/2006/math" xmlns:v="urn:schemas-microsoft-com:vml" xmlns:wp14="http://schemas.microsoft.com/office/word/2010/wordprocessingDrawing" xmlns:wp="http://schemas.openxmlformats.org/drawingml/2006/wordprocessingDrawing" xmlns:w10="urn:schemas-microsoft-com:office:word" xmlns:w="http://schemas.openxmlformats.org/wordprocessingml/2006/main" xmlns:w14="http://schemas.microsoft.com/office/word/2010/wordml" xmlns:w15="http://schemas.microsoft.com/office/word/2012/wordml" xmlns:w16se="http://schemas.microsoft.com/office/word/2015/wordml/symex" xmlns:wpg="http://schemas.microsoft.com/office/word/2010/wordprocessingGroup" xmlns:wpi="http://schemas.microsoft.com/office/word/2010/wordprocessingInk" xmlns:wne="http://schemas.microsoft.com/office/word/2006/wordml" xmlns:wps="http://schemas.microsoft.com/office/word/2010/wordprocessingShape" mc:Ignorable="w14 w15 w16se wp14">
   <w:body>
     <w:p>
       <w:pPr>
@@ -16,15 +16,298 @@
         <w:jc w:val="both"/>
       </w:pPr>
       <w:r>
-        <w:t>ICOIN</w:t>
+        <w:t>IWATER</w:t>
       </w:r>
     </w:p>
     <w:p>
-      <w:proofErr w:type="spellStart"/>
       <w:r>
-        <w:t>ICoin</w:t>
+        <w:t>I</w:t>
       </w:r>
-      <w:proofErr w:type="spellEnd"/>
+      <w:r>
+        <w:t xml:space="preserve">WATER </w:t>
+      </w:r>
+      <w:r>
+        <w:t>is the interface class containing the virtual functions relating which is implemented in the hardware class.</w:t>
+      </w:r>
+      <w:r>
+        <w:t xml:space="preserve"> </w:t>
+      </w:r>
+    </w:p>
+    <w:tbl>
+      <w:tblPr>
+        <w:tblStyle w:val="GridTable1Light"/>
+        <w:tblW w:w="0" w:type="auto"/>
+        <w:tblLook w:val="04A0" w:firstRow="1" w:lastRow="0" w:firstColumn="1" w:lastColumn="0" w:noHBand="0" w:noVBand="1"/>
+      </w:tblPr>
+      <w:tblGrid>
+        <w:gridCol w:w="4675"/>
+        <w:gridCol w:w="4675"/>
+      </w:tblGrid>
+      <w:tr>
+        <w:trPr>
+          <w:cnfStyle w:val="100000000000" w:firstRow="1" w:lastRow="0" w:firstColumn="0" w:lastColumn="0" w:oddVBand="0" w:evenVBand="0" w:oddHBand="0" w:evenHBand="0" w:firstRowFirstColumn="0" w:firstRowLastColumn="0" w:lastRowFirstColumn="0" w:lastRowLastColumn="0"/>
+        </w:trPr>
+        <w:tc>
+          <w:tcPr>
+            <w:cnfStyle w:val="001000000000" w:firstRow="0" w:lastRow="0" w:firstColumn="1" w:lastColumn="0" w:oddVBand="0" w:evenVBand="0" w:oddHBand="0" w:evenHBand="0" w:firstRowFirstColumn="0" w:firstRowLastColumn="0" w:lastRowFirstColumn="0" w:lastRowLastColumn="0"/>
+            <w:tcW w:w="9350" w:type="dxa"/>
+            <w:gridSpan w:val="2"/>
+          </w:tcPr>
+          <w:p>
+            <w:pPr>
+              <w:jc w:val="both"/>
+            </w:pPr>
+            <w:r>
+              <w:t>IWATER</w:t>
+            </w:r>
+          </w:p>
+        </w:tc>
+      </w:tr>
+      <w:tr>
+        <w:tc>
+          <w:tcPr>
+            <w:cnfStyle w:val="001000000000" w:firstRow="0" w:lastRow="0" w:firstColumn="1" w:lastColumn="0" w:oddVBand="0" w:evenVBand="0" w:oddHBand="0" w:evenHBand="0" w:firstRowFirstColumn="0" w:firstRowLastColumn="0" w:lastRowFirstColumn="0" w:lastRowLastColumn="0"/>
+            <w:tcW w:w="4675" w:type="dxa"/>
+            <w:shd w:val="clear" w:color="auto" w:fill="D0CECE" w:themeFill="background2" w:themeFillShade="E6"/>
+          </w:tcPr>
+          <w:p>
+            <w:pPr>
+              <w:spacing w:after="0" w:line="240" w:lineRule="auto"/>
+              <w:jc w:val="both"/>
+              <w:rPr>
+                <w:b w:val="0"/>
+                <w:bCs w:val="0"/>
+              </w:rPr>
+            </w:pPr>
+            <w:r>
+              <w:rPr>
+                <w:b w:val="0"/>
+                <w:bCs w:val="0"/>
+              </w:rPr>
+              <w:t>Functions</w:t>
+            </w:r>
+          </w:p>
+        </w:tc>
+        <w:tc>
+          <w:tcPr>
+            <w:tcW w:w="4675" w:type="dxa"/>
+            <w:shd w:val="clear" w:color="auto" w:fill="D0CECE" w:themeFill="background2" w:themeFillShade="E6"/>
+          </w:tcPr>
+          <w:p>
+            <w:pPr>
+              <w:jc w:val="both"/>
+              <w:cnfStyle w:val="000000000000" w:firstRow="0" w:lastRow="0" w:firstColumn="0" w:lastColumn="0" w:oddVBand="0" w:evenVBand="0" w:oddHBand="0" w:evenHBand="0" w:firstRowFirstColumn="0" w:firstRowLastColumn="0" w:lastRowFirstColumn="0" w:lastRowLastColumn="0"/>
+            </w:pPr>
+            <w:r>
+              <w:t xml:space="preserve">Description </w:t>
+            </w:r>
+          </w:p>
+        </w:tc>
+      </w:tr>
+      <w:tr>
+        <w:tc>
+          <w:tcPr>
+            <w:cnfStyle w:val="001000000000" w:firstRow="0" w:lastRow="0" w:firstColumn="1" w:lastColumn="0" w:oddVBand="0" w:evenVBand="0" w:oddHBand="0" w:evenHBand="0" w:firstRowFirstColumn="0" w:firstRowLastColumn="0" w:lastRowFirstColumn="0" w:lastRowLastColumn="0"/>
+            <w:tcW w:w="4675" w:type="dxa"/>
+          </w:tcPr>
+          <w:p>
+            <w:pPr>
+              <w:spacing w:after="0" w:line="240" w:lineRule="auto"/>
+              <w:jc w:val="both"/>
+              <w:rPr>
+                <w:i/>
+              </w:rPr>
+            </w:pPr>
+            <w:r>
+              <w:rPr>
+                <w:i/>
+              </w:rPr>
+              <w:t>virtual voi</w:t>
+            </w:r>
+            <w:r>
+              <w:rPr>
+                <w:i/>
+              </w:rPr>
+              <w:t>d SetWaterLevel(int level) = 0;</w:t>
+            </w:r>
+          </w:p>
+        </w:tc>
+        <w:tc>
+          <w:tcPr>
+            <w:tcW w:w="4675" w:type="dxa"/>
+          </w:tcPr>
+          <w:p>
+            <w:pPr>
+              <w:cnfStyle w:val="000000000000" w:firstRow="0" w:lastRow="0" w:firstColumn="0" w:lastColumn="0" w:oddVBand="0" w:evenVBand="0" w:oddHBand="0" w:evenHBand="0" w:firstRowFirstColumn="0" w:firstRowLastColumn="0" w:lastRowFirstColumn="0" w:lastRowLastColumn="0"/>
+            </w:pPr>
+            <w:r>
+              <w:t>The purpose of this function will be to</w:t>
+            </w:r>
+            <w:r>
+              <w:t xml:space="preserve"> set the appropriate water lever for the washing process</w:t>
+            </w:r>
+            <w:r>
+              <w:t xml:space="preserve">. </w:t>
+            </w:r>
+            <w:r>
+              <w:t>It takes one parameter for the level that we want to check.</w:t>
+            </w:r>
+          </w:p>
+        </w:tc>
+      </w:tr>
+      <w:tr>
+        <w:tc>
+          <w:tcPr>
+            <w:cnfStyle w:val="001000000000" w:firstRow="0" w:lastRow="0" w:firstColumn="1" w:lastColumn="0" w:oddVBand="0" w:evenVBand="0" w:oddHBand="0" w:evenHBand="0" w:firstRowFirstColumn="0" w:firstRowLastColumn="0" w:lastRowFirstColumn="0" w:lastRowLastColumn="0"/>
+            <w:tcW w:w="4675" w:type="dxa"/>
+          </w:tcPr>
+          <w:p>
+            <w:pPr>
+              <w:spacing w:after="0" w:line="240" w:lineRule="auto"/>
+              <w:jc w:val="both"/>
+              <w:rPr>
+                <w:i/>
+              </w:rPr>
+            </w:pPr>
+            <w:r>
+              <w:rPr>
+                <w:i/>
+              </w:rPr>
+              <w:t>virtual boolean CheckWaterLevel(int level) = 0;</w:t>
+            </w:r>
+          </w:p>
+          <w:p>
+            <w:pPr>
+              <w:spacing w:after="0" w:line="240" w:lineRule="auto"/>
+              <w:jc w:val="both"/>
+              <w:rPr>
+                <w:i/>
+              </w:rPr>
+            </w:pPr>
+          </w:p>
+        </w:tc>
+        <w:tc>
+          <w:tcPr>
+            <w:tcW w:w="4675" w:type="dxa"/>
+          </w:tcPr>
+          <w:p>
+            <w:pPr>
+              <w:cnfStyle w:val="000000000000" w:firstRow="0" w:lastRow="0" w:firstColumn="0" w:lastColumn="0" w:oddVBand="0" w:evenVBand="0" w:oddHBand="0" w:evenHBand="0" w:firstRowFirstColumn="0" w:firstRowLastColumn="0" w:lastRowFirstColumn="0" w:lastRowLastColumn="0"/>
+            </w:pPr>
+            <w:r>
+              <w:t>The purpose of this function will be to</w:t>
+            </w:r>
+            <w:r>
+              <w:t xml:space="preserve"> check if the washing machine has reached the desired water level</w:t>
+            </w:r>
+            <w:r>
+              <w:t>. It takes one parameter for the level that we want to check.</w:t>
+            </w:r>
+          </w:p>
+        </w:tc>
+      </w:tr>
+      <w:tr>
+        <w:tc>
+          <w:tcPr>
+            <w:cnfStyle w:val="001000000000" w:firstRow="0" w:lastRow="0" w:firstColumn="1" w:lastColumn="0" w:oddVBand="0" w:evenVBand="0" w:oddHBand="0" w:evenHBand="0" w:firstRowFirstColumn="0" w:firstRowLastColumn="0" w:lastRowFirstColumn="0" w:lastRowLastColumn="0"/>
+            <w:tcW w:w="4675" w:type="dxa"/>
+          </w:tcPr>
+          <w:p>
+            <w:pPr>
+              <w:spacing w:after="0" w:line="240" w:lineRule="auto"/>
+              <w:jc w:val="both"/>
+              <w:rPr>
+                <w:i/>
+              </w:rPr>
+            </w:pPr>
+            <w:r>
+              <w:rPr>
+                <w:i/>
+              </w:rPr>
+              <w:t>virtual void SinkWater() = 0;</w:t>
+            </w:r>
+          </w:p>
+        </w:tc>
+        <w:tc>
+          <w:tcPr>
+            <w:tcW w:w="4675" w:type="dxa"/>
+          </w:tcPr>
+          <w:p>
+            <w:pPr>
+              <w:cnfStyle w:val="000000000000" w:firstRow="0" w:lastRow="0" w:firstColumn="0" w:lastColumn="0" w:oddVBand="0" w:evenVBand="0" w:oddHBand="0" w:evenHBand="0" w:firstRowFirstColumn="0" w:firstRowLastColumn="0" w:lastRowFirstColumn="0" w:lastRowLastColumn="0"/>
+            </w:pPr>
+            <w:r>
+              <w:t xml:space="preserve">The purpose of this function will be to </w:t>
+            </w:r>
+          </w:p>
+        </w:tc>
+      </w:tr>
+      <w:tr>
+        <w:tc>
+          <w:tcPr>
+            <w:cnfStyle w:val="001000000000" w:firstRow="0" w:lastRow="0" w:firstColumn="1" w:lastColumn="0" w:oddVBand="0" w:evenVBand="0" w:oddHBand="0" w:evenHBand="0" w:firstRowFirstColumn="0" w:firstRowLastColumn="0" w:lastRowFirstColumn="0" w:lastRowLastColumn="0"/>
+            <w:tcW w:w="9350" w:type="dxa"/>
+            <w:gridSpan w:val="2"/>
+          </w:tcPr>
+          <w:p>
+            <w:pPr>
+              <w:jc w:val="both"/>
+            </w:pPr>
+            <w:r>
+              <w:t xml:space="preserve">Remarks: </w:t>
+            </w:r>
+            <w:r>
+              <w:t>This interface is complete. All the func</w:t>
+            </w:r>
+            <w:r>
+              <w:t>t</w:t>
+            </w:r>
+            <w:r>
+              <w:t xml:space="preserve">ions are implemented. </w:t>
+            </w:r>
+          </w:p>
+          <w:p>
+            <w:pPr>
+              <w:jc w:val="both"/>
+            </w:pPr>
+            <w:r>
+              <w:t>To discuss: I just wonder if we need any more functions for this interface or are those 3 enough?</w:t>
+            </w:r>
+          </w:p>
+          <w:p>
+            <w:pPr>
+              <w:jc w:val="both"/>
+            </w:pPr>
+            <w:r>
+              <w:t>(Please describe here any problems, remarks, current states of your functions)</w:t>
+            </w:r>
+          </w:p>
+        </w:tc>
+      </w:tr>
+    </w:tbl>
+    <w:p/>
+    <w:p>
+      <w:r>
+        <w:br w:type="page"/>
+      </w:r>
+    </w:p>
+    <w:p>
+      <w:pPr>
+        <w:pStyle w:val="Heading4"/>
+        <w:jc w:val="both"/>
+      </w:pPr>
+      <w:r>
+        <w:lastRenderedPageBreak/>
+        <w:t>IMOTOR</w:t>
+      </w:r>
+    </w:p>
+    <w:p>
+      <w:r>
+        <w:t>I</w:t>
+      </w:r>
+      <w:r>
+        <w:t>MOTOR</w:t>
+      </w:r>
       <w:r>
         <w:t xml:space="preserve"> is the interface class containing the virtual functions relating which is implemented in the hardware class.</w:t>
       </w:r>
@@ -54,7 +337,7 @@
               <w:jc w:val="both"/>
             </w:pPr>
             <w:r>
-              <w:t>ICOIN</w:t>
+              <w:t>IMOTOR</w:t>
             </w:r>
           </w:p>
         </w:tc>
@@ -111,32 +394,20 @@
               <w:spacing w:after="0" w:line="240" w:lineRule="auto"/>
               <w:jc w:val="both"/>
               <w:rPr>
-                <w:bCs w:val="0"/>
-                <w:i/>
-              </w:rPr>
-            </w:pPr>
-            <w:r>
-              <w:rPr>
-                <w:bCs w:val="0"/>
-                <w:i/>
-              </w:rPr>
-              <w:t xml:space="preserve">virtual </w:t>
-            </w:r>
-            <w:proofErr w:type="spellStart"/>
-            <w:r>
-              <w:rPr>
-                <w:bCs w:val="0"/>
-                <w:i/>
-              </w:rPr>
-              <w:t>boolean</w:t>
-            </w:r>
-            <w:proofErr w:type="spellEnd"/>
-            <w:r>
-              <w:rPr>
-                <w:bCs w:val="0"/>
-                <w:i/>
-              </w:rPr>
-              <w:t xml:space="preserve"> GetCoin10Button() = 0;</w:t>
+                <w:i/>
+              </w:rPr>
+            </w:pPr>
+            <w:r>
+              <w:rPr>
+                <w:i/>
+              </w:rPr>
+              <w:t>virtual v</w:t>
+            </w:r>
+            <w:r>
+              <w:rPr>
+                <w:i/>
+              </w:rPr>
+              <w:t>oid SetDirection(char dir) = 0;</w:t>
             </w:r>
           </w:p>
         </w:tc>
@@ -150,7 +421,31 @@
               <w:cnfStyle w:val="000000000000" w:firstRow="0" w:lastRow="0" w:firstColumn="0" w:lastColumn="0" w:oddVBand="0" w:evenVBand="0" w:oddHBand="0" w:evenHBand="0" w:firstRowFirstColumn="0" w:firstRowLastColumn="0" w:lastRowFirstColumn="0" w:lastRowLastColumn="0"/>
             </w:pPr>
             <w:r>
-              <w:t>This is used for….</w:t>
+              <w:t xml:space="preserve">The purpose of this function will be to </w:t>
+            </w:r>
+            <w:r>
+              <w:t xml:space="preserve">indicate the direction of the washing machine. </w:t>
+            </w:r>
+            <w:r>
+              <w:t xml:space="preserve">It takes one parameter </w:t>
+            </w:r>
+            <w:r>
+              <w:t>to allow us to indicate t</w:t>
+            </w:r>
+            <w:r>
+              <w:t xml:space="preserve">he </w:t>
+            </w:r>
+            <w:r>
+              <w:t>direction</w:t>
+            </w:r>
+            <w:r>
+              <w:t xml:space="preserve"> that we want to </w:t>
+            </w:r>
+            <w:r>
+              <w:t>set</w:t>
+            </w:r>
+            <w:r>
+              <w:t>.</w:t>
             </w:r>
           </w:p>
         </w:tc>
@@ -169,17 +464,55 @@
                 <w:i/>
               </w:rPr>
             </w:pPr>
-          </w:p>
-        </w:tc>
-        <w:tc>
-          <w:tcPr>
-            <w:tcW w:w="4675" w:type="dxa"/>
-          </w:tcPr>
-          <w:p>
-            <w:pPr>
-              <w:jc w:val="both"/>
+            <w:r>
+              <w:rPr>
+                <w:i/>
+              </w:rPr>
+              <w:t>virtual</w:t>
+            </w:r>
+            <w:r>
+              <w:rPr>
+                <w:i/>
+              </w:rPr>
+              <w:t xml:space="preserve"> void SetSpeed(int level</w:t>
+            </w:r>
+            <w:r>
+              <w:rPr>
+                <w:i/>
+              </w:rPr>
+              <w:t xml:space="preserve">) = 0; </w:t>
+            </w:r>
+          </w:p>
+        </w:tc>
+        <w:tc>
+          <w:tcPr>
+            <w:tcW w:w="4675" w:type="dxa"/>
+          </w:tcPr>
+          <w:p>
+            <w:pPr>
               <w:cnfStyle w:val="000000000000" w:firstRow="0" w:lastRow="0" w:firstColumn="0" w:lastColumn="0" w:oddVBand="0" w:evenVBand="0" w:oddHBand="0" w:evenHBand="0" w:firstRowFirstColumn="0" w:firstRowLastColumn="0" w:lastRowFirstColumn="0" w:lastRowLastColumn="0"/>
             </w:pPr>
+            <w:r>
+              <w:t>The purp</w:t>
+            </w:r>
+            <w:r>
+              <w:t xml:space="preserve">ose of this function </w:t>
+            </w:r>
+            <w:r>
+              <w:t xml:space="preserve">will be to indicate the </w:t>
+            </w:r>
+            <w:r>
+              <w:t>speed</w:t>
+            </w:r>
+            <w:r>
+              <w:t xml:space="preserve"> of the washing machine. It takes one parameter to allow us to indicate the </w:t>
+            </w:r>
+            <w:r>
+              <w:t>speed</w:t>
+            </w:r>
+            <w:r>
+              <w:t xml:space="preserve"> that we want to set.</w:t>
+            </w:r>
           </w:p>
         </w:tc>
       </w:tr>
@@ -197,17 +530,117 @@
                 <w:i/>
               </w:rPr>
             </w:pPr>
-          </w:p>
-        </w:tc>
-        <w:tc>
-          <w:tcPr>
-            <w:tcW w:w="4675" w:type="dxa"/>
-          </w:tcPr>
-          <w:p>
-            <w:pPr>
-              <w:jc w:val="both"/>
+            <w:r>
+              <w:rPr>
+                <w:i/>
+              </w:rPr>
+              <w:t>virtual void StopMotor() = 0;</w:t>
+            </w:r>
+          </w:p>
+        </w:tc>
+        <w:tc>
+          <w:tcPr>
+            <w:tcW w:w="4675" w:type="dxa"/>
+          </w:tcPr>
+          <w:p>
+            <w:pPr>
               <w:cnfStyle w:val="000000000000" w:firstRow="0" w:lastRow="0" w:firstColumn="0" w:lastColumn="0" w:oddVBand="0" w:evenVBand="0" w:oddHBand="0" w:evenHBand="0" w:firstRowFirstColumn="0" w:firstRowLastColumn="0" w:lastRowFirstColumn="0" w:lastRowLastColumn="0"/>
             </w:pPr>
+            <w:r>
+              <w:t xml:space="preserve">The purpose of this function will be to </w:t>
+            </w:r>
+            <w:r>
+              <w:t>stop the motor.</w:t>
+            </w:r>
+          </w:p>
+        </w:tc>
+      </w:tr>
+      <w:tr>
+        <w:tc>
+          <w:tcPr>
+            <w:cnfStyle w:val="001000000000" w:firstRow="0" w:lastRow="0" w:firstColumn="1" w:lastColumn="0" w:oddVBand="0" w:evenVBand="0" w:oddHBand="0" w:evenHBand="0" w:firstRowFirstColumn="0" w:firstRowLastColumn="0" w:lastRowFirstColumn="0" w:lastRowLastColumn="0"/>
+            <w:tcW w:w="4675" w:type="dxa"/>
+          </w:tcPr>
+          <w:p>
+            <w:pPr>
+              <w:spacing w:after="0" w:line="240" w:lineRule="auto"/>
+              <w:jc w:val="both"/>
+              <w:rPr>
+                <w:i/>
+              </w:rPr>
+            </w:pPr>
+            <w:r>
+              <w:rPr>
+                <w:i/>
+              </w:rPr>
+              <w:t>virtual void StartMotor() = 0</w:t>
+            </w:r>
+          </w:p>
+        </w:tc>
+        <w:tc>
+          <w:tcPr>
+            <w:tcW w:w="4675" w:type="dxa"/>
+          </w:tcPr>
+          <w:p>
+            <w:pPr>
+              <w:cnfStyle w:val="000000000000" w:firstRow="0" w:lastRow="0" w:firstColumn="0" w:lastColumn="0" w:oddVBand="0" w:evenVBand="0" w:oddHBand="0" w:evenHBand="0" w:firstRowFirstColumn="0" w:firstRowLastColumn="0" w:lastRowFirstColumn="0" w:lastRowLastColumn="0"/>
+            </w:pPr>
+            <w:r>
+              <w:t xml:space="preserve">The purpose of this function will be to </w:t>
+            </w:r>
+            <w:r>
+              <w:t>start the motor</w:t>
+            </w:r>
+            <w:r>
+              <w:t xml:space="preserve"> at an initial state assuming that all the prerequisites are handled properly</w:t>
+            </w:r>
+            <w:r>
+              <w:t xml:space="preserve"> within the IProgram interface</w:t>
+            </w:r>
+            <w:bookmarkStart w:id="0" w:name="_GoBack"/>
+            <w:bookmarkEnd w:id="0"/>
+            <w:r>
+              <w:t>.</w:t>
+            </w:r>
+          </w:p>
+        </w:tc>
+      </w:tr>
+      <w:tr>
+        <w:tc>
+          <w:tcPr>
+            <w:cnfStyle w:val="001000000000" w:firstRow="0" w:lastRow="0" w:firstColumn="1" w:lastColumn="0" w:oddVBand="0" w:evenVBand="0" w:oddHBand="0" w:evenHBand="0" w:firstRowFirstColumn="0" w:firstRowLastColumn="0" w:lastRowFirstColumn="0" w:lastRowLastColumn="0"/>
+            <w:tcW w:w="4675" w:type="dxa"/>
+          </w:tcPr>
+          <w:p>
+            <w:pPr>
+              <w:spacing w:after="0" w:line="240" w:lineRule="auto"/>
+              <w:jc w:val="both"/>
+              <w:rPr>
+                <w:i/>
+              </w:rPr>
+            </w:pPr>
+            <w:r>
+              <w:rPr>
+                <w:i/>
+              </w:rPr>
+              <w:t>virtual void CheckLoadingLevel(int level) = 0;</w:t>
+            </w:r>
+          </w:p>
+        </w:tc>
+        <w:tc>
+          <w:tcPr>
+            <w:tcW w:w="4675" w:type="dxa"/>
+          </w:tcPr>
+          <w:p>
+            <w:pPr>
+              <w:cnfStyle w:val="000000000000" w:firstRow="0" w:lastRow="0" w:firstColumn="0" w:lastColumn="0" w:oddVBand="0" w:evenVBand="0" w:oddHBand="0" w:evenHBand="0" w:firstRowFirstColumn="0" w:firstRowLastColumn="0" w:lastRowFirstColumn="0" w:lastRowLastColumn="0"/>
+            </w:pPr>
+            <w:r>
+              <w:t xml:space="preserve">The purpose of this function will be to </w:t>
+            </w:r>
+            <w:r>
+              <w:t>check le loading level of the washing machine. It takes one parameter for the level that we want to check.</w:t>
+            </w:r>
           </w:p>
         </w:tc>
       </w:tr>
@@ -225,6 +658,47 @@
             <w:r>
               <w:t xml:space="preserve">Remarks: </w:t>
             </w:r>
+            <w:r>
+              <w:t>This interface is complete. All the func</w:t>
+            </w:r>
+            <w:r>
+              <w:t>t</w:t>
+            </w:r>
+            <w:r>
+              <w:t xml:space="preserve">ions are implemented. </w:t>
+            </w:r>
+          </w:p>
+          <w:p>
+            <w:pPr>
+              <w:jc w:val="both"/>
+            </w:pPr>
+            <w:r>
+              <w:t xml:space="preserve">To discuss: </w:t>
+            </w:r>
+            <w:r>
+              <w:t xml:space="preserve">To start the motor can we just set the initial speed, or we also </w:t>
+            </w:r>
+            <w:r>
+              <w:t>should</w:t>
+            </w:r>
+            <w:r>
+              <w:t xml:space="preserve"> consider some othe</w:t>
+            </w:r>
+            <w:r>
+              <w:t>r</w:t>
+            </w:r>
+            <w:r>
+              <w:t xml:space="preserve"> states?</w:t>
+            </w:r>
+            <w:r>
+              <w:t xml:space="preserve"> Should we take care of the </w:t>
+            </w:r>
+            <w:r>
+              <w:t>prerequisites</w:t>
+            </w:r>
+            <w:r>
+              <w:t xml:space="preserve"> in this function of in the IProgram interface?</w:t>
+            </w:r>
           </w:p>
           <w:p>
             <w:pPr>
@@ -237,10 +711,7 @@
         </w:tc>
       </w:tr>
     </w:tbl>
-    <w:p>
-      <w:bookmarkStart w:id="0" w:name="_GoBack"/>
-      <w:bookmarkEnd w:id="0"/>
-    </w:p>
+    <w:p/>
     <w:sectPr>
       <w:pgSz w:w="12240" w:h="15840"/>
       <w:pgMar w:top="1440" w:right="1440" w:bottom="1440" w:left="1440" w:header="720" w:footer="720" w:gutter="0"/>
@@ -252,7 +723,7 @@
 </file>
 
 <file path=word/styles.xml><?xml version="1.0" encoding="utf-8"?>
-<w:styles xmlns:mc="http://schemas.openxmlformats.org/markup-compatibility/2006" xmlns:r="http://schemas.openxmlformats.org/officeDocument/2006/relationships" xmlns:w="http://schemas.openxmlformats.org/wordprocessingml/2006/main" xmlns:w14="http://schemas.microsoft.com/office/word/2010/wordml" xmlns:w15="http://schemas.microsoft.com/office/word/2012/wordml" mc:Ignorable="w14 w15">
+<w:styles xmlns:mc="http://schemas.openxmlformats.org/markup-compatibility/2006" xmlns:r="http://schemas.openxmlformats.org/officeDocument/2006/relationships" xmlns:w="http://schemas.openxmlformats.org/wordprocessingml/2006/main" xmlns:w14="http://schemas.microsoft.com/office/word/2010/wordml" xmlns:w15="http://schemas.microsoft.com/office/word/2012/wordml" xmlns:w16se="http://schemas.microsoft.com/office/word/2015/wordml/symex" mc:Ignorable="w14 w15 w16se">
   <w:docDefaults>
     <w:rPrDefault>
       <w:rPr>
@@ -268,7 +739,7 @@
       </w:pPr>
     </w:pPrDefault>
   </w:docDefaults>
-  <w:latentStyles w:defLockedState="0" w:defUIPriority="99" w:defSemiHidden="0" w:defUnhideWhenUsed="0" w:defQFormat="0" w:count="371">
+  <w:latentStyles w:defLockedState="0" w:defUIPriority="99" w:defSemiHidden="0" w:defUnhideWhenUsed="0" w:defQFormat="0" w:count="374">
     <w:lsdException w:name="Normal" w:uiPriority="0" w:qFormat="1"/>
     <w:lsdException w:name="heading 1" w:uiPriority="9" w:qFormat="1"/>
     <w:lsdException w:name="heading 2" w:semiHidden="1" w:uiPriority="9" w:unhideWhenUsed="1" w:qFormat="1"/>
@@ -374,7 +845,6 @@
     <w:lsdException w:name="HTML Sample" w:semiHidden="1" w:unhideWhenUsed="1"/>
     <w:lsdException w:name="HTML Typewriter" w:semiHidden="1" w:unhideWhenUsed="1"/>
     <w:lsdException w:name="HTML Variable" w:semiHidden="1" w:unhideWhenUsed="1"/>
-    <w:lsdException w:name="Normal Table" w:semiHidden="1" w:unhideWhenUsed="1"/>
     <w:lsdException w:name="annotation subject" w:semiHidden="1" w:unhideWhenUsed="1"/>
     <w:lsdException w:name="No List" w:semiHidden="1" w:unhideWhenUsed="1"/>
     <w:lsdException w:name="Outline List 1" w:semiHidden="1" w:unhideWhenUsed="1"/>
@@ -419,7 +889,6 @@
     <w:lsdException w:name="Table Professional" w:semiHidden="1" w:unhideWhenUsed="1"/>
     <w:lsdException w:name="Table Subtle 1" w:semiHidden="1" w:unhideWhenUsed="1"/>
     <w:lsdException w:name="Table Subtle 2" w:semiHidden="1" w:unhideWhenUsed="1"/>
-    <w:lsdException w:name="Table Web 1" w:semiHidden="1" w:unhideWhenUsed="1"/>
     <w:lsdException w:name="Table Web 2" w:semiHidden="1" w:unhideWhenUsed="1"/>
     <w:lsdException w:name="Table Web 3" w:semiHidden="1" w:unhideWhenUsed="1"/>
     <w:lsdException w:name="Balloon Text" w:semiHidden="1" w:unhideWhenUsed="1"/>
@@ -640,6 +1109,9 @@
     <w:lsdException w:name="List Table 5 Dark Accent 6" w:uiPriority="50"/>
     <w:lsdException w:name="List Table 6 Colorful Accent 6" w:uiPriority="51"/>
     <w:lsdException w:name="List Table 7 Colorful Accent 6" w:uiPriority="52"/>
+    <w:lsdException w:name="Mention" w:semiHidden="1" w:unhideWhenUsed="1"/>
+    <w:lsdException w:name="Smart Hyperlink" w:semiHidden="1" w:unhideWhenUsed="1"/>
+    <w:lsdException w:name="Hashtag" w:semiHidden="1" w:unhideWhenUsed="1"/>
   </w:latentStyles>
   <w:style w:type="paragraph" w:default="1" w:styleId="Normal">
     <w:name w:val="Normal"/>

</xml_diff>

<commit_message>
Work on interface file
</commit_message>
<xml_diff>
--- a/Codes/Michel/TempleForInterface_Michel.docx
+++ b/Codes/Michel/TempleForInterface_Michel.docx
@@ -122,14 +122,17 @@
               <w:rPr>
                 <w:i/>
               </w:rPr>
-              <w:t>virtual voi</w:t>
-            </w:r>
-            <w:r>
-              <w:rPr>
-                <w:i/>
-              </w:rPr>
-              <w:t>d SetWaterLevel(int level) = 0;</w:t>
-            </w:r>
+              <w:t>virtual boolean GetWater1() = 0;</w:t>
+            </w:r>
+          </w:p>
+          <w:p>
+            <w:pPr>
+              <w:spacing w:after="0" w:line="240" w:lineRule="auto"/>
+              <w:jc w:val="both"/>
+              <w:rPr>
+                <w:i/>
+              </w:rPr>
+            </w:pPr>
           </w:p>
         </w:tc>
         <w:tc>
@@ -144,46 +147,46 @@
               <w:t>The purpose of this function will be to</w:t>
             </w:r>
             <w:r>
-              <w:t xml:space="preserve"> set the appropriate water lever for the washing process</w:t>
-            </w:r>
-            <w:r>
-              <w:t xml:space="preserve">. </w:t>
-            </w:r>
-            <w:r>
-              <w:t>It takes one parameter for the level that we want to check.</w:t>
-            </w:r>
-          </w:p>
-        </w:tc>
-      </w:tr>
-      <w:tr>
-        <w:tc>
-          <w:tcPr>
-            <w:cnfStyle w:val="001000000000" w:firstRow="0" w:lastRow="0" w:firstColumn="1" w:lastColumn="0" w:oddVBand="0" w:evenVBand="0" w:oddHBand="0" w:evenHBand="0" w:firstRowFirstColumn="0" w:firstRowLastColumn="0" w:lastRowFirstColumn="0" w:lastRowLastColumn="0"/>
-            <w:tcW w:w="4675" w:type="dxa"/>
-          </w:tcPr>
-          <w:p>
-            <w:pPr>
-              <w:spacing w:after="0" w:line="240" w:lineRule="auto"/>
-              <w:jc w:val="both"/>
-              <w:rPr>
-                <w:i/>
-              </w:rPr>
-            </w:pPr>
-            <w:r>
-              <w:rPr>
-                <w:i/>
-              </w:rPr>
-              <w:t>virtual boolean CheckWaterLevel(int level) = 0;</w:t>
-            </w:r>
-          </w:p>
-          <w:p>
-            <w:pPr>
-              <w:spacing w:after="0" w:line="240" w:lineRule="auto"/>
-              <w:jc w:val="both"/>
-              <w:rPr>
-                <w:i/>
-              </w:rPr>
-            </w:pPr>
+              <w:t xml:space="preserve"> check if the pin of the Water</w:t>
+            </w:r>
+            <w:r>
+              <w:t>1</w:t>
+            </w:r>
+            <w:r>
+              <w:t xml:space="preserve"> is set or not by reading its value</w:t>
+            </w:r>
+            <w:r>
+              <w:t>.</w:t>
+            </w:r>
+          </w:p>
+        </w:tc>
+      </w:tr>
+      <w:tr>
+        <w:tc>
+          <w:tcPr>
+            <w:cnfStyle w:val="001000000000" w:firstRow="0" w:lastRow="0" w:firstColumn="1" w:lastColumn="0" w:oddVBand="0" w:evenVBand="0" w:oddHBand="0" w:evenHBand="0" w:firstRowFirstColumn="0" w:firstRowLastColumn="0" w:lastRowFirstColumn="0" w:lastRowLastColumn="0"/>
+            <w:tcW w:w="4675" w:type="dxa"/>
+          </w:tcPr>
+          <w:p>
+            <w:pPr>
+              <w:spacing w:after="0" w:line="240" w:lineRule="auto"/>
+              <w:jc w:val="both"/>
+              <w:rPr>
+                <w:i/>
+              </w:rPr>
+            </w:pPr>
+            <w:r>
+              <w:rPr>
+                <w:i/>
+              </w:rPr>
+              <w:t xml:space="preserve">  v</w:t>
+            </w:r>
+            <w:r>
+              <w:rPr>
+                <w:i/>
+              </w:rPr>
+              <w:t>irtual boolean GetWater2() = 0;</w:t>
+            </w:r>
           </w:p>
         </w:tc>
         <w:tc>
@@ -198,34 +201,43 @@
               <w:t>The purpose of this function will be to</w:t>
             </w:r>
             <w:r>
-              <w:t xml:space="preserve"> check if the washing machine has reached the desired water level</w:t>
-            </w:r>
-            <w:r>
-              <w:t>. It takes one parameter for the level that we want to check.</w:t>
-            </w:r>
-          </w:p>
-        </w:tc>
-      </w:tr>
-      <w:tr>
-        <w:tc>
-          <w:tcPr>
-            <w:cnfStyle w:val="001000000000" w:firstRow="0" w:lastRow="0" w:firstColumn="1" w:lastColumn="0" w:oddVBand="0" w:evenVBand="0" w:oddHBand="0" w:evenHBand="0" w:firstRowFirstColumn="0" w:firstRowLastColumn="0" w:lastRowFirstColumn="0" w:lastRowLastColumn="0"/>
-            <w:tcW w:w="4675" w:type="dxa"/>
-          </w:tcPr>
-          <w:p>
-            <w:pPr>
-              <w:spacing w:after="0" w:line="240" w:lineRule="auto"/>
-              <w:jc w:val="both"/>
-              <w:rPr>
-                <w:i/>
-              </w:rPr>
-            </w:pPr>
-            <w:r>
-              <w:rPr>
-                <w:i/>
-              </w:rPr>
-              <w:t>virtual void SinkWater() = 0;</w:t>
-            </w:r>
+              <w:t xml:space="preserve"> check if the </w:t>
+            </w:r>
+            <w:r>
+              <w:t>pin of the Water2 is set or not by reading its value.</w:t>
+            </w:r>
+          </w:p>
+        </w:tc>
+      </w:tr>
+      <w:tr>
+        <w:tc>
+          <w:tcPr>
+            <w:cnfStyle w:val="001000000000" w:firstRow="0" w:lastRow="0" w:firstColumn="1" w:lastColumn="0" w:oddVBand="0" w:evenVBand="0" w:oddHBand="0" w:evenHBand="0" w:firstRowFirstColumn="0" w:firstRowLastColumn="0" w:lastRowFirstColumn="0" w:lastRowLastColumn="0"/>
+            <w:tcW w:w="4675" w:type="dxa"/>
+          </w:tcPr>
+          <w:p>
+            <w:pPr>
+              <w:spacing w:after="0" w:line="240" w:lineRule="auto"/>
+              <w:jc w:val="both"/>
+              <w:rPr>
+                <w:i/>
+              </w:rPr>
+            </w:pPr>
+            <w:r>
+              <w:rPr>
+                <w:i/>
+              </w:rPr>
+              <w:t>virtual void OpenSink() = 0;</w:t>
+            </w:r>
+          </w:p>
+          <w:p>
+            <w:pPr>
+              <w:spacing w:after="0" w:line="240" w:lineRule="auto"/>
+              <w:jc w:val="both"/>
+              <w:rPr>
+                <w:i/>
+              </w:rPr>
+            </w:pPr>
           </w:p>
         </w:tc>
         <w:tc>
@@ -237,7 +249,151 @@
               <w:cnfStyle w:val="000000000000" w:firstRow="0" w:lastRow="0" w:firstColumn="0" w:lastColumn="0" w:oddVBand="0" w:evenVBand="0" w:oddHBand="0" w:evenHBand="0" w:firstRowFirstColumn="0" w:firstRowLastColumn="0" w:lastRowFirstColumn="0" w:lastRowLastColumn="0"/>
             </w:pPr>
             <w:r>
-              <w:t xml:space="preserve">The purpose of this function will be to </w:t>
+              <w:t>The purpose of this function will be</w:t>
+            </w:r>
+            <w:r>
+              <w:t xml:space="preserve"> to open the Sink.</w:t>
+            </w:r>
+          </w:p>
+        </w:tc>
+      </w:tr>
+      <w:tr>
+        <w:tc>
+          <w:tcPr>
+            <w:cnfStyle w:val="001000000000" w:firstRow="0" w:lastRow="0" w:firstColumn="1" w:lastColumn="0" w:oddVBand="0" w:evenVBand="0" w:oddHBand="0" w:evenHBand="0" w:firstRowFirstColumn="0" w:firstRowLastColumn="0" w:lastRowFirstColumn="0" w:lastRowLastColumn="0"/>
+            <w:tcW w:w="4675" w:type="dxa"/>
+          </w:tcPr>
+          <w:p>
+            <w:pPr>
+              <w:spacing w:after="0" w:line="240" w:lineRule="auto"/>
+              <w:jc w:val="both"/>
+              <w:rPr>
+                <w:i/>
+              </w:rPr>
+            </w:pPr>
+            <w:r>
+              <w:rPr>
+                <w:i/>
+              </w:rPr>
+              <w:t>virtual void CloseSink() = 0;</w:t>
+            </w:r>
+          </w:p>
+        </w:tc>
+        <w:tc>
+          <w:tcPr>
+            <w:tcW w:w="4675" w:type="dxa"/>
+          </w:tcPr>
+          <w:p>
+            <w:pPr>
+              <w:cnfStyle w:val="000000000000" w:firstRow="0" w:lastRow="0" w:firstColumn="0" w:lastColumn="0" w:oddVBand="0" w:evenVBand="0" w:oddHBand="0" w:evenHBand="0" w:firstRowFirstColumn="0" w:firstRowLastColumn="0" w:lastRowFirstColumn="0" w:lastRowLastColumn="0"/>
+            </w:pPr>
+            <w:r>
+              <w:t>The purpose of this function will be</w:t>
+            </w:r>
+            <w:r>
+              <w:t xml:space="preserve"> to </w:t>
+            </w:r>
+            <w:r>
+              <w:t>close</w:t>
+            </w:r>
+            <w:r>
+              <w:t xml:space="preserve"> the Sink.</w:t>
+            </w:r>
+          </w:p>
+        </w:tc>
+      </w:tr>
+      <w:tr>
+        <w:tc>
+          <w:tcPr>
+            <w:cnfStyle w:val="001000000000" w:firstRow="0" w:lastRow="0" w:firstColumn="1" w:lastColumn="0" w:oddVBand="0" w:evenVBand="0" w:oddHBand="0" w:evenHBand="0" w:firstRowFirstColumn="0" w:firstRowLastColumn="0" w:lastRowFirstColumn="0" w:lastRowLastColumn="0"/>
+            <w:tcW w:w="4675" w:type="dxa"/>
+          </w:tcPr>
+          <w:p>
+            <w:pPr>
+              <w:spacing w:after="0" w:line="240" w:lineRule="auto"/>
+              <w:jc w:val="both"/>
+              <w:rPr>
+                <w:i/>
+              </w:rPr>
+            </w:pPr>
+            <w:r>
+              <w:rPr>
+                <w:i/>
+              </w:rPr>
+              <w:t>virtual void OpenDrain() = 0;</w:t>
+            </w:r>
+          </w:p>
+          <w:p>
+            <w:pPr>
+              <w:spacing w:after="0" w:line="240" w:lineRule="auto"/>
+              <w:jc w:val="both"/>
+              <w:rPr>
+                <w:i/>
+              </w:rPr>
+            </w:pPr>
+          </w:p>
+        </w:tc>
+        <w:tc>
+          <w:tcPr>
+            <w:tcW w:w="4675" w:type="dxa"/>
+          </w:tcPr>
+          <w:p>
+            <w:pPr>
+              <w:cnfStyle w:val="000000000000" w:firstRow="0" w:lastRow="0" w:firstColumn="0" w:lastColumn="0" w:oddVBand="0" w:evenVBand="0" w:oddHBand="0" w:evenHBand="0" w:firstRowFirstColumn="0" w:firstRowLastColumn="0" w:lastRowFirstColumn="0" w:lastRowLastColumn="0"/>
+            </w:pPr>
+            <w:r>
+              <w:t>The purpose of this function will be</w:t>
+            </w:r>
+            <w:r>
+              <w:t xml:space="preserve"> to open the Drain</w:t>
+            </w:r>
+            <w:r>
+              <w:t>.</w:t>
+            </w:r>
+          </w:p>
+        </w:tc>
+      </w:tr>
+      <w:tr>
+        <w:tc>
+          <w:tcPr>
+            <w:cnfStyle w:val="001000000000" w:firstRow="0" w:lastRow="0" w:firstColumn="1" w:lastColumn="0" w:oddVBand="0" w:evenVBand="0" w:oddHBand="0" w:evenHBand="0" w:firstRowFirstColumn="0" w:firstRowLastColumn="0" w:lastRowFirstColumn="0" w:lastRowLastColumn="0"/>
+            <w:tcW w:w="4675" w:type="dxa"/>
+          </w:tcPr>
+          <w:p>
+            <w:pPr>
+              <w:spacing w:after="0" w:line="240" w:lineRule="auto"/>
+              <w:jc w:val="both"/>
+              <w:rPr>
+                <w:i/>
+              </w:rPr>
+            </w:pPr>
+            <w:r>
+              <w:rPr>
+                <w:i/>
+              </w:rPr>
+              <w:t>virtual void CloseDrain() = 0;</w:t>
+            </w:r>
+          </w:p>
+        </w:tc>
+        <w:tc>
+          <w:tcPr>
+            <w:tcW w:w="4675" w:type="dxa"/>
+          </w:tcPr>
+          <w:p>
+            <w:pPr>
+              <w:cnfStyle w:val="000000000000" w:firstRow="0" w:lastRow="0" w:firstColumn="0" w:lastColumn="0" w:oddVBand="0" w:evenVBand="0" w:oddHBand="0" w:evenHBand="0" w:firstRowFirstColumn="0" w:firstRowLastColumn="0" w:lastRowFirstColumn="0" w:lastRowLastColumn="0"/>
+            </w:pPr>
+            <w:r>
+              <w:t>The purpose of this function will be</w:t>
+            </w:r>
+            <w:r>
+              <w:t xml:space="preserve"> to close</w:t>
+            </w:r>
+            <w:r>
+              <w:t xml:space="preserve"> the Drain</w:t>
+            </w:r>
+            <w:r>
+              <w:t>.</w:t>
             </w:r>
           </w:p>
         </w:tc>
@@ -263,23 +419,7 @@
               <w:t>t</w:t>
             </w:r>
             <w:r>
-              <w:t xml:space="preserve">ions are implemented. </w:t>
-            </w:r>
-          </w:p>
-          <w:p>
-            <w:pPr>
-              <w:jc w:val="both"/>
-            </w:pPr>
-            <w:r>
-              <w:t>To discuss: I just wonder if we need any more functions for this interface or are those 3 enough?</w:t>
-            </w:r>
-          </w:p>
-          <w:p>
-            <w:pPr>
-              <w:jc w:val="both"/>
-            </w:pPr>
-            <w:r>
-              <w:t>(Please describe here any problems, remarks, current states of your functions)</w:t>
+              <w:t>ions are implemented.</w:t>
             </w:r>
           </w:p>
         </w:tc>
@@ -303,13 +443,7 @@
     </w:p>
     <w:p>
       <w:r>
-        <w:t>I</w:t>
-      </w:r>
-      <w:r>
-        <w:t>MOTOR</w:t>
-      </w:r>
-      <w:r>
-        <w:t xml:space="preserve"> is the interface class containing the virtual functions relating which is implemented in the hardware class.</w:t>
+        <w:t>IMOTOR is the interface class containing the virtual functions relating which is implemented in the hardware class.</w:t>
       </w:r>
     </w:p>
     <w:tbl>
@@ -401,13 +535,7 @@
               <w:rPr>
                 <w:i/>
               </w:rPr>
-              <w:t>virtual v</w:t>
-            </w:r>
-            <w:r>
-              <w:rPr>
-                <w:i/>
-              </w:rPr>
-              <w:t>oid SetDirection(char dir) = 0;</w:t>
+              <w:t>virtual void TurnLeft() = 0;</w:t>
             </w:r>
           </w:p>
         </w:tc>
@@ -424,25 +552,49 @@
               <w:t xml:space="preserve">The purpose of this function will be to </w:t>
             </w:r>
             <w:r>
-              <w:t xml:space="preserve">indicate the direction of the washing machine. </w:t>
-            </w:r>
-            <w:r>
-              <w:t xml:space="preserve">It takes one parameter </w:t>
-            </w:r>
-            <w:r>
-              <w:t>to allow us to indicate t</w:t>
-            </w:r>
-            <w:r>
-              <w:t xml:space="preserve">he </w:t>
-            </w:r>
-            <w:r>
-              <w:t>direction</w:t>
-            </w:r>
-            <w:r>
-              <w:t xml:space="preserve"> that we want to </w:t>
-            </w:r>
-            <w:r>
-              <w:t>set</w:t>
+              <w:t>indicate the direction of the washing machine. I</w:t>
+            </w:r>
+            <w:r>
+              <w:t>n that function, it will turn to the left.</w:t>
+            </w:r>
+          </w:p>
+        </w:tc>
+      </w:tr>
+      <w:tr>
+        <w:tc>
+          <w:tcPr>
+            <w:cnfStyle w:val="001000000000" w:firstRow="0" w:lastRow="0" w:firstColumn="1" w:lastColumn="0" w:oddVBand="0" w:evenVBand="0" w:oddHBand="0" w:evenHBand="0" w:firstRowFirstColumn="0" w:firstRowLastColumn="0" w:lastRowFirstColumn="0" w:lastRowLastColumn="0"/>
+            <w:tcW w:w="4675" w:type="dxa"/>
+          </w:tcPr>
+          <w:p>
+            <w:pPr>
+              <w:spacing w:after="0" w:line="240" w:lineRule="auto"/>
+              <w:jc w:val="both"/>
+              <w:rPr>
+                <w:i/>
+              </w:rPr>
+            </w:pPr>
+            <w:r>
+              <w:rPr>
+                <w:i/>
+              </w:rPr>
+              <w:t>virtual void TurnRight() = 0;</w:t>
+            </w:r>
+          </w:p>
+        </w:tc>
+        <w:tc>
+          <w:tcPr>
+            <w:tcW w:w="4675" w:type="dxa"/>
+          </w:tcPr>
+          <w:p>
+            <w:pPr>
+              <w:cnfStyle w:val="000000000000" w:firstRow="0" w:lastRow="0" w:firstColumn="0" w:lastColumn="0" w:oddVBand="0" w:evenVBand="0" w:oddHBand="0" w:evenHBand="0" w:firstRowFirstColumn="0" w:firstRowLastColumn="0" w:lastRowFirstColumn="0" w:lastRowLastColumn="0"/>
+            </w:pPr>
+            <w:r>
+              <w:t>The purpose of this function will be to indicate the direction of the washing machine. In that function</w:t>
+            </w:r>
+            <w:r>
+              <w:t>, it will turn to the right</w:t>
             </w:r>
             <w:r>
               <w:t>.</w:t>
@@ -468,20 +620,17 @@
               <w:rPr>
                 <w:i/>
               </w:rPr>
-              <w:t>virtual</w:t>
-            </w:r>
-            <w:r>
-              <w:rPr>
-                <w:i/>
-              </w:rPr>
-              <w:t xml:space="preserve"> void SetSpeed(int level</w:t>
-            </w:r>
-            <w:r>
-              <w:rPr>
-                <w:i/>
-              </w:rPr>
-              <w:t xml:space="preserve">) = 0; </w:t>
-            </w:r>
+              <w:t>virtual void StartSpeed1() = 0;</w:t>
+            </w:r>
+          </w:p>
+          <w:p>
+            <w:pPr>
+              <w:spacing w:after="0" w:line="240" w:lineRule="auto"/>
+              <w:jc w:val="both"/>
+              <w:rPr>
+                <w:i/>
+              </w:rPr>
+            </w:pPr>
           </w:p>
         </w:tc>
         <w:tc>
@@ -493,48 +642,48 @@
               <w:cnfStyle w:val="000000000000" w:firstRow="0" w:lastRow="0" w:firstColumn="0" w:lastColumn="0" w:oddVBand="0" w:evenVBand="0" w:oddHBand="0" w:evenHBand="0" w:firstRowFirstColumn="0" w:firstRowLastColumn="0" w:lastRowFirstColumn="0" w:lastRowLastColumn="0"/>
             </w:pPr>
             <w:r>
-              <w:t>The purp</w:t>
-            </w:r>
-            <w:r>
-              <w:t xml:space="preserve">ose of this function </w:t>
-            </w:r>
-            <w:r>
-              <w:t xml:space="preserve">will be to indicate the </w:t>
-            </w:r>
-            <w:r>
-              <w:t>speed</w:t>
-            </w:r>
-            <w:r>
-              <w:t xml:space="preserve"> of the washing machine. It takes one parameter to allow us to indicate the </w:t>
-            </w:r>
-            <w:r>
-              <w:t>speed</w:t>
-            </w:r>
-            <w:r>
-              <w:t xml:space="preserve"> that we want to set.</w:t>
-            </w:r>
-          </w:p>
-        </w:tc>
-      </w:tr>
-      <w:tr>
-        <w:tc>
-          <w:tcPr>
-            <w:cnfStyle w:val="001000000000" w:firstRow="0" w:lastRow="0" w:firstColumn="1" w:lastColumn="0" w:oddVBand="0" w:evenVBand="0" w:oddHBand="0" w:evenHBand="0" w:firstRowFirstColumn="0" w:firstRowLastColumn="0" w:lastRowFirstColumn="0" w:lastRowLastColumn="0"/>
-            <w:tcW w:w="4675" w:type="dxa"/>
-          </w:tcPr>
-          <w:p>
-            <w:pPr>
-              <w:spacing w:after="0" w:line="240" w:lineRule="auto"/>
-              <w:jc w:val="both"/>
-              <w:rPr>
-                <w:i/>
-              </w:rPr>
-            </w:pPr>
-            <w:r>
-              <w:rPr>
-                <w:i/>
-              </w:rPr>
-              <w:t>virtual void StopMotor() = 0;</w:t>
+              <w:t xml:space="preserve">The purpose of this function will be to </w:t>
+            </w:r>
+            <w:r>
+              <w:t>start</w:t>
+            </w:r>
+            <w:r>
+              <w:t xml:space="preserve"> the </w:t>
+            </w:r>
+            <w:r>
+              <w:t xml:space="preserve">Speed1 of the </w:t>
+            </w:r>
+            <w:r>
+              <w:t>motor.</w:t>
+            </w:r>
+          </w:p>
+        </w:tc>
+      </w:tr>
+      <w:tr>
+        <w:tc>
+          <w:tcPr>
+            <w:cnfStyle w:val="001000000000" w:firstRow="0" w:lastRow="0" w:firstColumn="1" w:lastColumn="0" w:oddVBand="0" w:evenVBand="0" w:oddHBand="0" w:evenHBand="0" w:firstRowFirstColumn="0" w:firstRowLastColumn="0" w:lastRowFirstColumn="0" w:lastRowLastColumn="0"/>
+            <w:tcW w:w="4675" w:type="dxa"/>
+          </w:tcPr>
+          <w:p>
+            <w:pPr>
+              <w:spacing w:after="0" w:line="240" w:lineRule="auto"/>
+              <w:jc w:val="both"/>
+              <w:rPr>
+                <w:i/>
+              </w:rPr>
+            </w:pPr>
+            <w:r>
+              <w:rPr>
+                <w:i/>
+              </w:rPr>
+              <w:t>v</w:t>
+            </w:r>
+            <w:r>
+              <w:rPr>
+                <w:i/>
+              </w:rPr>
+              <w:t xml:space="preserve">irtual void StartSpeed2() = 0; </w:t>
             </w:r>
           </w:p>
         </w:tc>
@@ -550,30 +699,42 @@
               <w:t xml:space="preserve">The purpose of this function will be to </w:t>
             </w:r>
             <w:r>
-              <w:t>stop the motor.</w:t>
-            </w:r>
-          </w:p>
-        </w:tc>
-      </w:tr>
-      <w:tr>
-        <w:tc>
-          <w:tcPr>
-            <w:cnfStyle w:val="001000000000" w:firstRow="0" w:lastRow="0" w:firstColumn="1" w:lastColumn="0" w:oddVBand="0" w:evenVBand="0" w:oddHBand="0" w:evenHBand="0" w:firstRowFirstColumn="0" w:firstRowLastColumn="0" w:lastRowFirstColumn="0" w:lastRowLastColumn="0"/>
-            <w:tcW w:w="4675" w:type="dxa"/>
-          </w:tcPr>
-          <w:p>
-            <w:pPr>
-              <w:spacing w:after="0" w:line="240" w:lineRule="auto"/>
-              <w:jc w:val="both"/>
-              <w:rPr>
-                <w:i/>
-              </w:rPr>
-            </w:pPr>
-            <w:r>
-              <w:rPr>
-                <w:i/>
-              </w:rPr>
-              <w:t>virtual void StartMotor() = 0</w:t>
+              <w:t xml:space="preserve">start the </w:t>
+            </w:r>
+            <w:r>
+              <w:t>Speed2</w:t>
+            </w:r>
+            <w:r>
+              <w:t xml:space="preserve"> of the motor.</w:t>
+            </w:r>
+          </w:p>
+        </w:tc>
+      </w:tr>
+      <w:tr>
+        <w:tc>
+          <w:tcPr>
+            <w:cnfStyle w:val="001000000000" w:firstRow="0" w:lastRow="0" w:firstColumn="1" w:lastColumn="0" w:oddVBand="0" w:evenVBand="0" w:oddHBand="0" w:evenHBand="0" w:firstRowFirstColumn="0" w:firstRowLastColumn="0" w:lastRowFirstColumn="0" w:lastRowLastColumn="0"/>
+            <w:tcW w:w="4675" w:type="dxa"/>
+          </w:tcPr>
+          <w:p>
+            <w:pPr>
+              <w:spacing w:after="0" w:line="240" w:lineRule="auto"/>
+              <w:jc w:val="both"/>
+              <w:rPr>
+                <w:i/>
+              </w:rPr>
+            </w:pPr>
+            <w:r>
+              <w:rPr>
+                <w:i/>
+              </w:rPr>
+              <w:t xml:space="preserve"> virtual void StopSpeed1() = 0;</w:t>
+            </w:r>
+            <w:r>
+              <w:rPr>
+                <w:i/>
+              </w:rPr>
+              <w:t xml:space="preserve"> </w:t>
             </w:r>
           </w:p>
         </w:tc>
@@ -589,57 +750,63 @@
               <w:t xml:space="preserve">The purpose of this function will be to </w:t>
             </w:r>
             <w:r>
-              <w:t>start the motor</w:t>
-            </w:r>
-            <w:r>
-              <w:t xml:space="preserve"> at an initial state assuming that all the prerequisites are handled properly</w:t>
-            </w:r>
-            <w:r>
-              <w:t xml:space="preserve"> within the IProgram interface</w:t>
+              <w:t>stop</w:t>
+            </w:r>
+            <w:r>
+              <w:t xml:space="preserve"> the S</w:t>
+            </w:r>
+            <w:r>
+              <w:t>peed1</w:t>
+            </w:r>
+            <w:r>
+              <w:t xml:space="preserve"> of the motor.</w:t>
+            </w:r>
+          </w:p>
+        </w:tc>
+      </w:tr>
+      <w:tr>
+        <w:tc>
+          <w:tcPr>
+            <w:cnfStyle w:val="001000000000" w:firstRow="0" w:lastRow="0" w:firstColumn="1" w:lastColumn="0" w:oddVBand="0" w:evenVBand="0" w:oddHBand="0" w:evenHBand="0" w:firstRowFirstColumn="0" w:firstRowLastColumn="0" w:lastRowFirstColumn="0" w:lastRowLastColumn="0"/>
+            <w:tcW w:w="4675" w:type="dxa"/>
+          </w:tcPr>
+          <w:p>
+            <w:pPr>
+              <w:spacing w:after="0" w:line="240" w:lineRule="auto"/>
+              <w:jc w:val="both"/>
+              <w:rPr>
+                <w:i/>
+              </w:rPr>
+            </w:pPr>
+            <w:r>
+              <w:rPr>
+                <w:i/>
+              </w:rPr>
+              <w:t>virtual void StopSpeed2() = 0;</w:t>
+            </w:r>
+          </w:p>
+        </w:tc>
+        <w:tc>
+          <w:tcPr>
+            <w:tcW w:w="4675" w:type="dxa"/>
+          </w:tcPr>
+          <w:p>
+            <w:pPr>
+              <w:cnfStyle w:val="000000000000" w:firstRow="0" w:lastRow="0" w:firstColumn="0" w:lastColumn="0" w:oddVBand="0" w:evenVBand="0" w:oddHBand="0" w:evenHBand="0" w:firstRowFirstColumn="0" w:firstRowLastColumn="0" w:lastRowFirstColumn="0" w:lastRowLastColumn="0"/>
+            </w:pPr>
+            <w:r>
+              <w:t xml:space="preserve">The purpose of this function will be to </w:t>
+            </w:r>
+            <w:r>
+              <w:t>stop the S</w:t>
+            </w:r>
+            <w:r>
+              <w:t>peed2</w:t>
             </w:r>
             <w:bookmarkStart w:id="0" w:name="_GoBack"/>
             <w:bookmarkEnd w:id="0"/>
             <w:r>
-              <w:t>.</w:t>
-            </w:r>
-          </w:p>
-        </w:tc>
-      </w:tr>
-      <w:tr>
-        <w:tc>
-          <w:tcPr>
-            <w:cnfStyle w:val="001000000000" w:firstRow="0" w:lastRow="0" w:firstColumn="1" w:lastColumn="0" w:oddVBand="0" w:evenVBand="0" w:oddHBand="0" w:evenHBand="0" w:firstRowFirstColumn="0" w:firstRowLastColumn="0" w:lastRowFirstColumn="0" w:lastRowLastColumn="0"/>
-            <w:tcW w:w="4675" w:type="dxa"/>
-          </w:tcPr>
-          <w:p>
-            <w:pPr>
-              <w:spacing w:after="0" w:line="240" w:lineRule="auto"/>
-              <w:jc w:val="both"/>
-              <w:rPr>
-                <w:i/>
-              </w:rPr>
-            </w:pPr>
-            <w:r>
-              <w:rPr>
-                <w:i/>
-              </w:rPr>
-              <w:t>virtual void CheckLoadingLevel(int level) = 0;</w:t>
-            </w:r>
-          </w:p>
-        </w:tc>
-        <w:tc>
-          <w:tcPr>
-            <w:tcW w:w="4675" w:type="dxa"/>
-          </w:tcPr>
-          <w:p>
-            <w:pPr>
-              <w:cnfStyle w:val="000000000000" w:firstRow="0" w:lastRow="0" w:firstColumn="0" w:lastColumn="0" w:oddVBand="0" w:evenVBand="0" w:oddHBand="0" w:evenHBand="0" w:firstRowFirstColumn="0" w:firstRowLastColumn="0" w:lastRowFirstColumn="0" w:lastRowLastColumn="0"/>
-            </w:pPr>
-            <w:r>
-              <w:t xml:space="preserve">The purpose of this function will be to </w:t>
-            </w:r>
-            <w:r>
-              <w:t>check le loading level of the washing machine. It takes one parameter for the level that we want to check.</w:t>
+              <w:t xml:space="preserve"> of the motor.</w:t>
             </w:r>
           </w:p>
         </w:tc>
@@ -666,46 +833,6 @@
             </w:r>
             <w:r>
               <w:t xml:space="preserve">ions are implemented. </w:t>
-            </w:r>
-          </w:p>
-          <w:p>
-            <w:pPr>
-              <w:jc w:val="both"/>
-            </w:pPr>
-            <w:r>
-              <w:t xml:space="preserve">To discuss: </w:t>
-            </w:r>
-            <w:r>
-              <w:t xml:space="preserve">To start the motor can we just set the initial speed, or we also </w:t>
-            </w:r>
-            <w:r>
-              <w:t>should</w:t>
-            </w:r>
-            <w:r>
-              <w:t xml:space="preserve"> consider some othe</w:t>
-            </w:r>
-            <w:r>
-              <w:t>r</w:t>
-            </w:r>
-            <w:r>
-              <w:t xml:space="preserve"> states?</w:t>
-            </w:r>
-            <w:r>
-              <w:t xml:space="preserve"> Should we take care of the </w:t>
-            </w:r>
-            <w:r>
-              <w:t>prerequisites</w:t>
-            </w:r>
-            <w:r>
-              <w:t xml:space="preserve"> in this function of in the IProgram interface?</w:t>
-            </w:r>
-          </w:p>
-          <w:p>
-            <w:pPr>
-              <w:jc w:val="both"/>
-            </w:pPr>
-            <w:r>
-              <w:t>(Please describe here any problems, remarks, current states of your functions)</w:t>
             </w:r>
           </w:p>
         </w:tc>
@@ -845,6 +972,7 @@
     <w:lsdException w:name="HTML Sample" w:semiHidden="1" w:unhideWhenUsed="1"/>
     <w:lsdException w:name="HTML Typewriter" w:semiHidden="1" w:unhideWhenUsed="1"/>
     <w:lsdException w:name="HTML Variable" w:semiHidden="1" w:unhideWhenUsed="1"/>
+    <w:lsdException w:name="Normal Table" w:semiHidden="1" w:unhideWhenUsed="1"/>
     <w:lsdException w:name="annotation subject" w:semiHidden="1" w:unhideWhenUsed="1"/>
     <w:lsdException w:name="No List" w:semiHidden="1" w:unhideWhenUsed="1"/>
     <w:lsdException w:name="Outline List 1" w:semiHidden="1" w:unhideWhenUsed="1"/>
@@ -889,6 +1017,7 @@
     <w:lsdException w:name="Table Professional" w:semiHidden="1" w:unhideWhenUsed="1"/>
     <w:lsdException w:name="Table Subtle 1" w:semiHidden="1" w:unhideWhenUsed="1"/>
     <w:lsdException w:name="Table Subtle 2" w:semiHidden="1" w:unhideWhenUsed="1"/>
+    <w:lsdException w:name="Table Web 1" w:semiHidden="1" w:unhideWhenUsed="1"/>
     <w:lsdException w:name="Table Web 2" w:semiHidden="1" w:unhideWhenUsed="1"/>
     <w:lsdException w:name="Table Web 3" w:semiHidden="1" w:unhideWhenUsed="1"/>
     <w:lsdException w:name="Balloon Text" w:semiHidden="1" w:unhideWhenUsed="1"/>

</xml_diff>